<commit_message>
Finished heatsink calculations and resistor substitution measurements.
</commit_message>
<xml_diff>
--- a/Lab 7/Lab 7 Responses.docx
+++ b/Lab 7/Lab 7 Responses.docx
@@ -1,6 +1,6 @@
 
 <file path=word/document.xml><?xml version="1.0" encoding="utf-8"?>
-<w:document xmlns:wpc="http://schemas.microsoft.com/office/word/2010/wordprocessingCanvas" xmlns:mc="http://schemas.openxmlformats.org/markup-compatibility/2006" xmlns:o="urn:schemas-microsoft-com:office:office" xmlns:r="http://schemas.openxmlformats.org/officeDocument/2006/relationships" xmlns:m="http://schemas.openxmlformats.org/officeDocument/2006/math" xmlns:v="urn:schemas-microsoft-com:vml" xmlns:wp14="http://schemas.microsoft.com/office/word/2010/wordprocessingDrawing" xmlns:wp="http://schemas.openxmlformats.org/drawingml/2006/wordprocessingDrawing" xmlns:w10="urn:schemas-microsoft-com:office:word" xmlns:w="http://schemas.openxmlformats.org/wordprocessingml/2006/main" xmlns:w14="http://schemas.microsoft.com/office/word/2010/wordml" xmlns:wpg="http://schemas.microsoft.com/office/word/2010/wordprocessingGroup" xmlns:wpi="http://schemas.microsoft.com/office/word/2010/wordprocessingInk" xmlns:wne="http://schemas.microsoft.com/office/word/2006/wordml" xmlns:wps="http://schemas.microsoft.com/office/word/2010/wordprocessingShape" mc:Ignorable="w14 wp14">
+<w:document xmlns:mo="http://schemas.microsoft.com/office/mac/office/2008/main" xmlns:ve="http://schemas.openxmlformats.org/markup-compatibility/2006" xmlns:mv="urn:schemas-microsoft-com:mac:vml" xmlns:o="urn:schemas-microsoft-com:office:office" xmlns:r="http://schemas.openxmlformats.org/officeDocument/2006/relationships" xmlns:m="http://schemas.openxmlformats.org/officeDocument/2006/math" xmlns:v="urn:schemas-microsoft-com:vml" xmlns:wp="http://schemas.openxmlformats.org/drawingml/2006/wordprocessingDrawing" xmlns:w10="urn:schemas-microsoft-com:office:word" xmlns:w="http://schemas.openxmlformats.org/wordprocessingml/2006/main" xmlns:wne="http://schemas.microsoft.com/office/word/2006/wordml">
   <w:body>
     <w:p>
       <w:r>
@@ -56,23 +56,25 @@
     </w:p>
     <w:p>
       <w:pPr>
-        <w:rPr>
-          <w:highlight w:val="yellow"/>
-        </w:rPr>
-      </w:pPr>
-      <w:r>
-        <w:rPr>
-          <w:highlight w:val="yellow"/>
-        </w:rPr>
-        <w:t>Calculate the heat sink size for a short-circuit output.</w:t>
-      </w:r>
-    </w:p>
-    <w:p>
-      <w:r>
-        <w:rPr>
-          <w:highlight w:val="yellow"/>
-        </w:rPr>
-        <w:t>Calculate short-circuit current.</w:t>
+        <w:spacing w:line="240" w:lineRule="auto"/>
+      </w:pPr>
+      <w:r>
+        <w:t>Power dissipation = 10.871 V * 1.6877 A =  18.3 W (short circuit)</w:t>
+      </w:r>
+    </w:p>
+    <w:p>
+      <w:r>
+        <w:t>Max Case Temp = ~130 °C</w:t>
+      </w:r>
+    </w:p>
+    <w:p>
+      <w:r>
+        <w:t>Heat sink size = (130 °C – 50 °C)/18.3 W = 4.37 C°/W</w:t>
+      </w:r>
+    </w:p>
+    <w:p>
+      <w:r>
+        <w:t>Short Circuit Current = 1.678 A</w:t>
       </w:r>
     </w:p>
     <w:p>
@@ -112,16 +114,7 @@
     </w:p>
     <w:p>
       <w:r>
-        <w:rPr>
-          <w:highlight w:val="yellow"/>
-        </w:rPr>
-        <w:t>Modify resistor values for higher q current and measure load regulation</w:t>
-      </w:r>
-      <w:r>
-        <w:rPr>
-          <w:highlight w:val="yellow"/>
-        </w:rPr>
-        <w:t xml:space="preserve"> at Vin = 15V</w:t>
+        <w:t xml:space="preserve">Decreasing R3 from 68 Ω to 43 Ω DID improve load regulation.  At no load, output voltage was 8.51 V, but dropped to 8.50 V with a 473 mA load, and to 8.45 V with a 1.0 A load.  With the 43 Ω resistance instead, no load output voltage was 8.6 V, with a 488 mA load, it was 8.57 V, and with a 1.0 A load, 8.54 V.  </w:t>
       </w:r>
     </w:p>
     <w:p>
@@ -186,8 +179,7 @@
     </w:p>
     <w:sectPr>
       <w:pgSz w:w="12240" w:h="15840"/>
-      <w:pgMar w:top="1440" w:right="1440" w:bottom="1440" w:left="1440" w:header="720" w:footer="720" w:gutter="0"/>
-      <w:cols w:space="720"/>
+      <w:pgMar w:top="1440" w:right="1440" w:bottom="1440" w:left="1440" w:gutter="0"/>
       <w:docGrid w:linePitch="360"/>
     </w:sectPr>
   </w:body>
@@ -195,7 +187,7 @@
 </file>
 
 <file path=word/numbering.xml><?xml version="1.0" encoding="utf-8"?>
-<w:numbering xmlns:wpc="http://schemas.microsoft.com/office/word/2010/wordprocessingCanvas" xmlns:mc="http://schemas.openxmlformats.org/markup-compatibility/2006" xmlns:o="urn:schemas-microsoft-com:office:office" xmlns:r="http://schemas.openxmlformats.org/officeDocument/2006/relationships" xmlns:m="http://schemas.openxmlformats.org/officeDocument/2006/math" xmlns:v="urn:schemas-microsoft-com:vml" xmlns:wp14="http://schemas.microsoft.com/office/word/2010/wordprocessingDrawing" xmlns:wp="http://schemas.openxmlformats.org/drawingml/2006/wordprocessingDrawing" xmlns:w10="urn:schemas-microsoft-com:office:word" xmlns:w="http://schemas.openxmlformats.org/wordprocessingml/2006/main" xmlns:w14="http://schemas.microsoft.com/office/word/2010/wordml" xmlns:wpg="http://schemas.microsoft.com/office/word/2010/wordprocessingGroup" xmlns:wpi="http://schemas.microsoft.com/office/word/2010/wordprocessingInk" xmlns:wne="http://schemas.microsoft.com/office/word/2006/wordml" xmlns:wps="http://schemas.microsoft.com/office/word/2010/wordprocessingShape" mc:Ignorable="w14 wp14">
+<w:numbering xmlns:mo="http://schemas.microsoft.com/office/mac/office/2008/main" xmlns:ve="http://schemas.openxmlformats.org/markup-compatibility/2006" xmlns:mv="urn:schemas-microsoft-com:mac:vml" xmlns:o="urn:schemas-microsoft-com:office:office" xmlns:r="http://schemas.openxmlformats.org/officeDocument/2006/relationships" xmlns:m="http://schemas.openxmlformats.org/officeDocument/2006/math" xmlns:v="urn:schemas-microsoft-com:vml" xmlns:wp="http://schemas.openxmlformats.org/drawingml/2006/wordprocessingDrawing" xmlns:w10="urn:schemas-microsoft-com:office:word" xmlns:w="http://schemas.openxmlformats.org/wordprocessingml/2006/main" xmlns:wne="http://schemas.microsoft.com/office/word/2006/wordml">
   <w:abstractNum w:abstractNumId="0">
     <w:nsid w:val="71F64DD7"/>
     <w:multiLevelType w:val="hybridMultilevel"/>
@@ -292,7 +284,7 @@
 </file>
 
 <file path=word/styles.xml><?xml version="1.0" encoding="utf-8"?>
-<w:styles xmlns:mc="http://schemas.openxmlformats.org/markup-compatibility/2006" xmlns:r="http://schemas.openxmlformats.org/officeDocument/2006/relationships" xmlns:w="http://schemas.openxmlformats.org/wordprocessingml/2006/main" xmlns:w14="http://schemas.microsoft.com/office/word/2010/wordml" mc:Ignorable="w14">
+<w:styles xmlns:r="http://schemas.openxmlformats.org/officeDocument/2006/relationships" xmlns:w="http://schemas.openxmlformats.org/wordprocessingml/2006/main">
   <w:docDefaults>
     <w:rPrDefault>
       <w:rPr>
@@ -308,7 +300,7 @@
       </w:pPr>
     </w:pPrDefault>
   </w:docDefaults>
-  <w:latentStyles w:defLockedState="0" w:defUIPriority="99" w:defSemiHidden="1" w:defUnhideWhenUsed="1" w:defQFormat="0" w:count="267">
+  <w:latentStyles w:defLockedState="0" w:defUIPriority="99" w:defSemiHidden="1" w:defUnhideWhenUsed="1" w:defQFormat="0" w:count="276">
     <w:lsdException w:name="Normal" w:semiHidden="0" w:uiPriority="0" w:unhideWhenUsed="0" w:qFormat="1"/>
     <w:lsdException w:name="heading 1" w:semiHidden="0" w:uiPriority="9" w:unhideWhenUsed="0" w:qFormat="1"/>
     <w:lsdException w:name="heading 2" w:uiPriority="9" w:qFormat="1"/>
@@ -450,18 +442,18 @@
   <w:style w:type="paragraph" w:default="1" w:styleId="Normal">
     <w:name w:val="Normal"/>
     <w:qFormat/>
+    <w:rsid w:val="00361355"/>
   </w:style>
   <w:style w:type="character" w:default="1" w:styleId="DefaultParagraphFont">
     <w:name w:val="Default Paragraph Font"/>
-    <w:uiPriority w:val="1"/>
     <w:semiHidden/>
     <w:unhideWhenUsed/>
   </w:style>
   <w:style w:type="table" w:default="1" w:styleId="TableNormal">
     <w:name w:val="Normal Table"/>
-    <w:uiPriority w:val="99"/>
     <w:semiHidden/>
     <w:unhideWhenUsed/>
+    <w:qFormat/>
     <w:tblPr>
       <w:tblInd w:w="0" w:type="dxa"/>
       <w:tblCellMar>
@@ -474,7 +466,6 @@
   </w:style>
   <w:style w:type="numbering" w:default="1" w:styleId="NoList">
     <w:name w:val="No List"/>
-    <w:uiPriority w:val="99"/>
     <w:semiHidden/>
     <w:unhideWhenUsed/>
   </w:style>

</xml_diff>